<commit_message>
modificaciones en el modulo de proveedores, se corrige la logica entre ordenes de pago e imputacion de facturas y sus respectivos reportes
</commit_message>
<xml_diff>
--- a/manuales/Configuracion Sencha.docx
+++ b/manuales/Configuracion Sencha.docx
@@ -3,9 +3,11 @@
 <w:document xmlns:wpc="http://schemas.microsoft.com/office/word/2010/wordprocessingCanvas" xmlns:mc="http://schemas.openxmlformats.org/markup-compatibility/2006" xmlns:o="urn:schemas-microsoft-com:office:office" xmlns:r="http://schemas.openxmlformats.org/officeDocument/2006/relationships" xmlns:m="http://schemas.openxmlformats.org/officeDocument/2006/math" xmlns:v="urn:schemas-microsoft-com:vml" xmlns:wp14="http://schemas.microsoft.com/office/word/2010/wordprocessingDrawing" xmlns:wp="http://schemas.openxmlformats.org/drawingml/2006/wordprocessingDrawing" xmlns:w10="urn:schemas-microsoft-com:office:word" xmlns:w="http://schemas.openxmlformats.org/wordprocessingml/2006/main" xmlns:w14="http://schemas.microsoft.com/office/word/2010/wordml" xmlns:wpg="http://schemas.microsoft.com/office/word/2010/wordprocessingGroup" xmlns:wpi="http://schemas.microsoft.com/office/word/2010/wordprocessingInk" xmlns:wne="http://schemas.microsoft.com/office/word/2006/wordml" xmlns:wps="http://schemas.microsoft.com/office/word/2010/wordprocessingShape" mc:Ignorable="w14 wp14">
   <w:body>
     <w:p>
+      <w:proofErr w:type="spellStart"/>
       <w:r>
         <w:t>Sencha</w:t>
       </w:r>
+      <w:proofErr w:type="spellEnd"/>
     </w:p>
     <w:p>
       <w:pPr>
@@ -16,10 +18,56 @@
         </w:numPr>
       </w:pPr>
       <w:r>
-        <w:t>Configuración de idioma de compilación: al archivo app.json se agrega dentro del require el paquete ext-locale-es y se determina con el tag locale el idioma, en este caso “es”.</w:t>
-      </w:r>
-      <w:bookmarkStart w:id="0" w:name="_GoBack"/>
-      <w:bookmarkEnd w:id="0"/>
+        <w:t xml:space="preserve">Configuración de idioma de compilación: al archivo </w:t>
+      </w:r>
+      <w:proofErr w:type="spellStart"/>
+      <w:r>
+        <w:t>app.json</w:t>
+      </w:r>
+      <w:proofErr w:type="spellEnd"/>
+      <w:r>
+        <w:t xml:space="preserve"> se agrega dentro del </w:t>
+      </w:r>
+      <w:proofErr w:type="spellStart"/>
+      <w:r>
+        <w:t>require</w:t>
+      </w:r>
+      <w:proofErr w:type="spellEnd"/>
+      <w:r>
+        <w:t xml:space="preserve"> el paquete </w:t>
+      </w:r>
+      <w:proofErr w:type="spellStart"/>
+      <w:r>
+        <w:t>ext</w:t>
+      </w:r>
+      <w:proofErr w:type="spellEnd"/>
+      <w:r>
+        <w:t>-</w:t>
+      </w:r>
+      <w:proofErr w:type="spellStart"/>
+      <w:r>
+        <w:t>locale</w:t>
+      </w:r>
+      <w:proofErr w:type="spellEnd"/>
+      <w:r>
+        <w:t xml:space="preserve">-es y se determina con el </w:t>
+      </w:r>
+      <w:proofErr w:type="spellStart"/>
+      <w:r>
+        <w:t>tag</w:t>
+      </w:r>
+      <w:proofErr w:type="spellEnd"/>
+      <w:r>
+        <w:t xml:space="preserve"> </w:t>
+      </w:r>
+      <w:proofErr w:type="spellStart"/>
+      <w:r>
+        <w:t>locale</w:t>
+      </w:r>
+      <w:proofErr w:type="spellEnd"/>
+      <w:r>
+        <w:t xml:space="preserve"> el idioma, en este caso “es”.</w:t>
+      </w:r>
     </w:p>
     <w:p>
       <w:pPr>
@@ -73,6 +121,70 @@
         </w:drawing>
       </w:r>
     </w:p>
+    <w:p>
+      <w:pPr>
+        <w:pStyle w:val="Prrafodelista"/>
+      </w:pPr>
+    </w:p>
+    <w:p>
+      <w:pPr>
+        <w:pStyle w:val="Prrafodelista"/>
+        <w:numPr>
+          <w:ilvl w:val="0"/>
+          <w:numId w:val="1"/>
+        </w:numPr>
+      </w:pPr>
+      <w:bookmarkStart w:id="0" w:name="_GoBack"/>
+      <w:bookmarkEnd w:id="0"/>
+      <w:r>
+        <w:t>Compilacion: se debe hacer sobre un proyecto creado por consola. Luego entrar a la consola “</w:t>
+      </w:r>
+      <w:proofErr w:type="spellStart"/>
+      <w:r>
+        <w:t>cmd</w:t>
+      </w:r>
+      <w:proofErr w:type="spellEnd"/>
+      <w:r>
+        <w:t xml:space="preserve">” y en la raíz del proyecto </w:t>
+      </w:r>
+      <w:proofErr w:type="spellStart"/>
+      <w:r>
+        <w:t>tipear</w:t>
+      </w:r>
+      <w:proofErr w:type="spellEnd"/>
+      <w:r>
+        <w:t xml:space="preserve"> “</w:t>
+      </w:r>
+      <w:proofErr w:type="spellStart"/>
+      <w:r>
+        <w:t>sencha</w:t>
+      </w:r>
+      <w:proofErr w:type="spellEnd"/>
+      <w:r>
+        <w:t xml:space="preserve"> </w:t>
+      </w:r>
+      <w:proofErr w:type="spellStart"/>
+      <w:r>
+        <w:t>app</w:t>
+      </w:r>
+      <w:proofErr w:type="spellEnd"/>
+      <w:r>
+        <w:t xml:space="preserve"> </w:t>
+      </w:r>
+      <w:proofErr w:type="spellStart"/>
+      <w:r>
+        <w:t>build</w:t>
+      </w:r>
+      <w:proofErr w:type="spellEnd"/>
+      <w:r>
+        <w:t>”</w:t>
+      </w:r>
+    </w:p>
+    <w:p>
+      <w:pPr>
+        <w:ind w:left="360"/>
+      </w:pPr>
+    </w:p>
     <w:sectPr>
       <w:pgSz w:w="12240" w:h="15840"/>
       <w:pgMar w:top="1417" w:right="1701" w:bottom="1417" w:left="1701" w:header="708" w:footer="708" w:gutter="0"/>
@@ -176,6 +288,18 @@
   </w:abstractNum>
   <w:num w:numId="1">
     <w:abstractNumId w:val="0"/>
+  </w:num>
+  <w:num w:numId="2">
+    <w:abstractNumId w:val="0"/>
+    <w:lvlOverride w:ilvl="0"/>
+    <w:lvlOverride w:ilvl="1"/>
+    <w:lvlOverride w:ilvl="2"/>
+    <w:lvlOverride w:ilvl="3"/>
+    <w:lvlOverride w:ilvl="4"/>
+    <w:lvlOverride w:ilvl="5"/>
+    <w:lvlOverride w:ilvl="6"/>
+    <w:lvlOverride w:ilvl="7"/>
+    <w:lvlOverride w:ilvl="8"/>
   </w:num>
 </w:numbering>
 </file>

</xml_diff>